<commit_message>
Switching to AWS IPs
</commit_message>
<xml_diff>
--- a/WriteUp.docx
+++ b/WriteUp.docx
@@ -170,6 +170,7 @@
           <w:docPartUnique/>
         </w:docPartObj>
       </w:sdtPr>
+      <w:sdtEndPr/>
       <w:sdtContent>
         <w:p>
           <w:pPr>
@@ -1092,9 +1093,9 @@
         </w:rPr>
         <w:drawing>
           <wp:inline distT="0" distB="0" distL="0" distR="0">
-            <wp:extent cx="5267325" cy="4953000"/>
-            <wp:effectExtent l="0" t="0" r="9525" b="0"/>
-            <wp:docPr id="3" name="Εικόνα 3"/>
+            <wp:extent cx="5271770" cy="5001260"/>
+            <wp:effectExtent l="0" t="0" r="5080" b="8890"/>
+            <wp:docPr id="19" name="Εικόνα 19"/>
             <wp:cNvGraphicFramePr>
               <a:graphicFrameLocks xmlns:a="http://schemas.openxmlformats.org/drawingml/2006/main" noChangeAspect="1"/>
             </wp:cNvGraphicFramePr>
@@ -1102,7 +1103,7 @@
               <a:graphicData uri="http://schemas.openxmlformats.org/drawingml/2006/picture">
                 <pic:pic xmlns:pic="http://schemas.openxmlformats.org/drawingml/2006/picture">
                   <pic:nvPicPr>
-                    <pic:cNvPr id="0" name="Picture 2"/>
+                    <pic:cNvPr id="0" name="Picture 1"/>
                     <pic:cNvPicPr>
                       <a:picLocks noChangeAspect="1" noChangeArrowheads="1"/>
                     </pic:cNvPicPr>
@@ -1123,7 +1124,7 @@
                   <pic:spPr bwMode="auto">
                     <a:xfrm>
                       <a:off x="0" y="0"/>
-                      <a:ext cx="5267325" cy="4953000"/>
+                      <a:ext cx="5271770" cy="5001260"/>
                     </a:xfrm>
                     <a:prstGeom prst="rect">
                       <a:avLst/>
@@ -1796,6 +1797,12 @@
         </w:rPr>
         <w:t>: Proceed without a key pair</w:t>
       </w:r>
+      <w:r>
+        <w:rPr>
+          <w:lang w:val="en-GB"/>
+        </w:rPr>
+        <w:t xml:space="preserve"> (we can connect through the AWS console)</w:t>
+      </w:r>
     </w:p>
     <w:p>
       <w:pPr>
@@ -1864,6 +1871,19 @@
           <w:lang w:val="en-GB"/>
         </w:rPr>
       </w:pPr>
+    </w:p>
+    <w:p>
+      <w:pPr>
+        <w:rPr>
+          <w:lang w:val="en-GB"/>
+        </w:rPr>
+      </w:pPr>
+      <w:r>
+        <w:rPr>
+          <w:lang w:val="en-GB"/>
+        </w:rPr>
+        <w:t>And we launch the instance.</w:t>
+      </w:r>
       <w:r>
         <w:rPr>
           <w:lang w:val="en-GB"/>
@@ -1882,7 +1902,25 @@
           <w:lang w:val="en-GB"/>
         </w:rPr>
         <w:lastRenderedPageBreak/>
-        <w:t>And we create a second instance for the Frontend:</w:t>
+        <w:t>W</w:t>
+      </w:r>
+      <w:r>
+        <w:rPr>
+          <w:lang w:val="en-GB"/>
+        </w:rPr>
+        <w:t>e</w:t>
+      </w:r>
+      <w:r>
+        <w:rPr>
+          <w:lang w:val="en-GB"/>
+        </w:rPr>
+        <w:t xml:space="preserve"> then</w:t>
+      </w:r>
+      <w:r>
+        <w:rPr>
+          <w:lang w:val="en-GB"/>
+        </w:rPr>
+        <w:t xml:space="preserve"> create a second instance for the Frontend:</w:t>
       </w:r>
     </w:p>
     <w:p>
@@ -2244,7 +2282,7 @@
         <w:t xml:space="preserve">Backend: </w:t>
       </w:r>
       <w:r>
-        <w:t>35.175.254.167</w:t>
+        <w:t>3.84.93.62</w:t>
       </w:r>
     </w:p>
     <w:p>
@@ -2265,7 +2303,7 @@
         <w:t xml:space="preserve">Frontend: </w:t>
       </w:r>
       <w:r>
-        <w:t>54.152.134.82</w:t>
+        <w:t>54.80.234.163</w:t>
       </w:r>
     </w:p>
     <w:p>
@@ -2335,7 +2373,19 @@
         <w:rPr>
           <w:lang w:val="en-GB"/>
         </w:rPr>
-        <w:t>Inbound traffic from the Backend instance and my PC:</w:t>
+        <w:t xml:space="preserve">Inbound traffic </w:t>
+      </w:r>
+      <w:r>
+        <w:rPr>
+          <w:lang w:val="en-GB"/>
+        </w:rPr>
+        <w:t>for port 3306</w:t>
+      </w:r>
+      <w:r>
+        <w:rPr>
+          <w:lang w:val="en-GB"/>
+        </w:rPr>
+        <w:t>:</w:t>
       </w:r>
     </w:p>
     <w:p>
@@ -2351,9 +2401,9 @@
         </w:rPr>
         <w:drawing>
           <wp:inline distT="0" distB="0" distL="0" distR="0">
-            <wp:extent cx="5271770" cy="838200"/>
-            <wp:effectExtent l="0" t="0" r="5080" b="0"/>
-            <wp:docPr id="18" name="Εικόνα 18"/>
+            <wp:extent cx="5269865" cy="645795"/>
+            <wp:effectExtent l="0" t="0" r="6985" b="1905"/>
+            <wp:docPr id="20" name="Εικόνα 20"/>
             <wp:cNvGraphicFramePr>
               <a:graphicFrameLocks xmlns:a="http://schemas.openxmlformats.org/drawingml/2006/main" noChangeAspect="1"/>
             </wp:cNvGraphicFramePr>
@@ -2361,7 +2411,7 @@
               <a:graphicData uri="http://schemas.openxmlformats.org/drawingml/2006/picture">
                 <pic:pic xmlns:pic="http://schemas.openxmlformats.org/drawingml/2006/picture">
                   <pic:nvPicPr>
-                    <pic:cNvPr id="0" name="Picture 15"/>
+                    <pic:cNvPr id="0" name="Picture 2"/>
                     <pic:cNvPicPr>
                       <a:picLocks noChangeAspect="1" noChangeArrowheads="1"/>
                     </pic:cNvPicPr>
@@ -2382,7 +2432,7 @@
                   <pic:spPr bwMode="auto">
                     <a:xfrm>
                       <a:off x="0" y="0"/>
-                      <a:ext cx="5271770" cy="838200"/>
+                      <a:ext cx="5269865" cy="645795"/>
                     </a:xfrm>
                     <a:prstGeom prst="rect">
                       <a:avLst/>
@@ -2521,37 +2571,49 @@
         <w:rPr>
           <w:lang w:val="en-GB"/>
         </w:rPr>
-        <w:t xml:space="preserve"> (port 9090)</w:t>
-      </w:r>
-      <w:r>
-        <w:rPr>
-          <w:lang w:val="en-GB"/>
-        </w:rPr>
-        <w:t xml:space="preserve"> from the </w:t>
-      </w:r>
-      <w:r>
-        <w:rPr>
-          <w:lang w:val="en-GB"/>
-        </w:rPr>
-        <w:t>Frontend</w:t>
-      </w:r>
-      <w:r>
-        <w:rPr>
-          <w:lang w:val="en-GB"/>
-        </w:rPr>
-        <w:t xml:space="preserve"> instance and </w:t>
-      </w:r>
-      <w:r>
-        <w:rPr>
-          <w:lang w:val="en-GB"/>
-        </w:rPr>
-        <w:t xml:space="preserve">SSH from </w:t>
-      </w:r>
-      <w:r>
-        <w:rPr>
-          <w:lang w:val="en-GB"/>
-        </w:rPr>
-        <w:t>my PC:</w:t>
+        <w:t xml:space="preserve"> from </w:t>
+      </w:r>
+      <w:r>
+        <w:rPr>
+          <w:lang w:val="en-GB"/>
+        </w:rPr>
+        <w:t>port 9090</w:t>
+      </w:r>
+      <w:r>
+        <w:rPr>
+          <w:lang w:val="en-GB"/>
+        </w:rPr>
+        <w:t xml:space="preserve"> </w:t>
+      </w:r>
+      <w:r>
+        <w:rPr>
+          <w:lang w:val="en-GB"/>
+        </w:rPr>
+        <w:t>and</w:t>
+      </w:r>
+      <w:r>
+        <w:rPr>
+          <w:lang w:val="en-GB"/>
+        </w:rPr>
+        <w:t xml:space="preserve"> for</w:t>
+      </w:r>
+      <w:r>
+        <w:rPr>
+          <w:lang w:val="en-GB"/>
+        </w:rPr>
+        <w:t xml:space="preserve"> </w:t>
+      </w:r>
+      <w:r>
+        <w:rPr>
+          <w:lang w:val="en-GB"/>
+        </w:rPr>
+        <w:t>SSH</w:t>
+      </w:r>
+      <w:r>
+        <w:rPr>
+          <w:lang w:val="en-GB"/>
+        </w:rPr>
+        <w:t>:</w:t>
       </w:r>
     </w:p>
     <w:p>
@@ -2567,9 +2629,9 @@
         </w:rPr>
         <w:drawing>
           <wp:inline distT="0" distB="0" distL="0" distR="0">
-            <wp:extent cx="5271770" cy="824230"/>
-            <wp:effectExtent l="0" t="0" r="5080" b="0"/>
-            <wp:docPr id="26" name="Εικόνα 26"/>
+            <wp:extent cx="5273675" cy="737870"/>
+            <wp:effectExtent l="0" t="0" r="3175" b="5080"/>
+            <wp:docPr id="552" name="Εικόνα 552"/>
             <wp:cNvGraphicFramePr>
               <a:graphicFrameLocks xmlns:a="http://schemas.openxmlformats.org/drawingml/2006/main" noChangeAspect="1"/>
             </wp:cNvGraphicFramePr>
@@ -2577,7 +2639,7 @@
               <a:graphicData uri="http://schemas.openxmlformats.org/drawingml/2006/picture">
                 <pic:pic xmlns:pic="http://schemas.openxmlformats.org/drawingml/2006/picture">
                   <pic:nvPicPr>
-                    <pic:cNvPr id="0" name="Picture 19"/>
+                    <pic:cNvPr id="0" name="Picture 3"/>
                     <pic:cNvPicPr>
                       <a:picLocks noChangeAspect="1" noChangeArrowheads="1"/>
                     </pic:cNvPicPr>
@@ -2598,7 +2660,7 @@
                   <pic:spPr bwMode="auto">
                     <a:xfrm>
                       <a:off x="0" y="0"/>
-                      <a:ext cx="5271770" cy="824230"/>
+                      <a:ext cx="5273675" cy="737870"/>
                     </a:xfrm>
                     <a:prstGeom prst="rect">
                       <a:avLst/>
@@ -2638,6 +2700,12 @@
           <w:lang w:val="en-GB"/>
         </w:rPr>
         <w:t xml:space="preserve"> to the database</w:t>
+      </w:r>
+      <w:r>
+        <w:rPr>
+          <w:lang w:val="en-GB"/>
+        </w:rPr>
+        <w:t xml:space="preserve"> (port 3306)</w:t>
       </w:r>
       <w:r>
         <w:rPr>
@@ -2754,31 +2822,25 @@
         <w:rPr>
           <w:lang w:val="en-GB"/>
         </w:rPr>
-        <w:t xml:space="preserve"> traffic from </w:t>
-      </w:r>
-      <w:r>
-        <w:rPr>
-          <w:lang w:val="en-GB"/>
-        </w:rPr>
-        <w:t>anywhere</w:t>
-      </w:r>
-      <w:r>
-        <w:rPr>
-          <w:lang w:val="en-GB"/>
-        </w:rPr>
         <w:t xml:space="preserve"> and </w:t>
       </w:r>
       <w:r>
         <w:rPr>
           <w:lang w:val="en-GB"/>
         </w:rPr>
-        <w:t xml:space="preserve">SSH from </w:t>
-      </w:r>
-      <w:r>
-        <w:rPr>
-          <w:lang w:val="en-GB"/>
-        </w:rPr>
-        <w:t>my PC:</w:t>
+        <w:t>SSH</w:t>
+      </w:r>
+      <w:r>
+        <w:rPr>
+          <w:lang w:val="en-GB"/>
+        </w:rPr>
+        <w:t xml:space="preserve"> traffic</w:t>
+      </w:r>
+      <w:r>
+        <w:rPr>
+          <w:lang w:val="en-GB"/>
+        </w:rPr>
+        <w:t>:</w:t>
       </w:r>
     </w:p>
     <w:p>
@@ -2864,13 +2926,13 @@
         <w:rPr>
           <w:lang w:val="en-GB"/>
         </w:rPr>
-        <w:t xml:space="preserve"> (port 9090)</w:t>
-      </w:r>
-      <w:r>
-        <w:rPr>
-          <w:lang w:val="en-GB"/>
-        </w:rPr>
-        <w:t xml:space="preserve"> to the backend</w:t>
+        <w:t xml:space="preserve"> to </w:t>
+      </w:r>
+      <w:r>
+        <w:rPr>
+          <w:lang w:val="en-GB"/>
+        </w:rPr>
+        <w:t>port 9090</w:t>
       </w:r>
       <w:r>
         <w:rPr>
@@ -2892,9 +2954,9 @@
         </w:rPr>
         <w:drawing>
           <wp:inline distT="0" distB="0" distL="0" distR="0">
-            <wp:extent cx="5271770" cy="692785"/>
-            <wp:effectExtent l="0" t="0" r="5080" b="0"/>
-            <wp:docPr id="25" name="Εικόνα 25"/>
+            <wp:extent cx="5269865" cy="625475"/>
+            <wp:effectExtent l="0" t="0" r="6985" b="3175"/>
+            <wp:docPr id="559" name="Εικόνα 559"/>
             <wp:cNvGraphicFramePr>
               <a:graphicFrameLocks xmlns:a="http://schemas.openxmlformats.org/drawingml/2006/main" noChangeAspect="1"/>
             </wp:cNvGraphicFramePr>
@@ -2902,7 +2964,7 @@
               <a:graphicData uri="http://schemas.openxmlformats.org/drawingml/2006/picture">
                 <pic:pic xmlns:pic="http://schemas.openxmlformats.org/drawingml/2006/picture">
                   <pic:nvPicPr>
-                    <pic:cNvPr id="0" name="Picture 18"/>
+                    <pic:cNvPr id="0" name="Picture 4"/>
                     <pic:cNvPicPr>
                       <a:picLocks noChangeAspect="1" noChangeArrowheads="1"/>
                     </pic:cNvPicPr>
@@ -2923,7 +2985,7 @@
                   <pic:spPr bwMode="auto">
                     <a:xfrm>
                       <a:off x="0" y="0"/>
-                      <a:ext cx="5271770" cy="692785"/>
+                      <a:ext cx="5269865" cy="625475"/>
                     </a:xfrm>
                     <a:prstGeom prst="rect">
                       <a:avLst/>
@@ -3044,9 +3106,9 @@
         </w:rPr>
         <w:drawing>
           <wp:inline distT="0" distB="0" distL="0" distR="0">
-            <wp:extent cx="5264785" cy="976630"/>
-            <wp:effectExtent l="0" t="0" r="0" b="0"/>
-            <wp:docPr id="28" name="Εικόνα 28"/>
+            <wp:extent cx="5267325" cy="748030"/>
+            <wp:effectExtent l="0" t="0" r="9525" b="0"/>
+            <wp:docPr id="560" name="Εικόνα 560"/>
             <wp:cNvGraphicFramePr>
               <a:graphicFrameLocks xmlns:a="http://schemas.openxmlformats.org/drawingml/2006/main" noChangeAspect="1"/>
             </wp:cNvGraphicFramePr>
@@ -3054,7 +3116,7 @@
               <a:graphicData uri="http://schemas.openxmlformats.org/drawingml/2006/picture">
                 <pic:pic xmlns:pic="http://schemas.openxmlformats.org/drawingml/2006/picture">
                   <pic:nvPicPr>
-                    <pic:cNvPr id="0" name="Picture 21"/>
+                    <pic:cNvPr id="0" name="Picture 5"/>
                     <pic:cNvPicPr>
                       <a:picLocks noChangeAspect="1" noChangeArrowheads="1"/>
                     </pic:cNvPicPr>
@@ -3075,7 +3137,7 @@
                   <pic:spPr bwMode="auto">
                     <a:xfrm>
                       <a:off x="0" y="0"/>
-                      <a:ext cx="5264785" cy="976630"/>
+                      <a:ext cx="5267325" cy="748030"/>
                     </a:xfrm>
                     <a:prstGeom prst="rect">
                       <a:avLst/>
@@ -3150,9 +3212,9 @@
         </w:rPr>
         <w:drawing>
           <wp:inline distT="0" distB="0" distL="0" distR="0">
-            <wp:extent cx="5271770" cy="3283585"/>
-            <wp:effectExtent l="0" t="0" r="5080" b="0"/>
-            <wp:docPr id="29" name="Εικόνα 29"/>
+            <wp:extent cx="5272405" cy="3119755"/>
+            <wp:effectExtent l="0" t="0" r="4445" b="4445"/>
+            <wp:docPr id="561" name="Εικόνα 561"/>
             <wp:cNvGraphicFramePr>
               <a:graphicFrameLocks xmlns:a="http://schemas.openxmlformats.org/drawingml/2006/main" noChangeAspect="1"/>
             </wp:cNvGraphicFramePr>
@@ -3160,7 +3222,7 @@
               <a:graphicData uri="http://schemas.openxmlformats.org/drawingml/2006/picture">
                 <pic:pic xmlns:pic="http://schemas.openxmlformats.org/drawingml/2006/picture">
                   <pic:nvPicPr>
-                    <pic:cNvPr id="0" name="Picture 22"/>
+                    <pic:cNvPr id="0" name="Picture 6"/>
                     <pic:cNvPicPr>
                       <a:picLocks noChangeAspect="1" noChangeArrowheads="1"/>
                     </pic:cNvPicPr>
@@ -3181,7 +3243,7 @@
                   <pic:spPr bwMode="auto">
                     <a:xfrm>
                       <a:off x="0" y="0"/>
-                      <a:ext cx="5271770" cy="3283585"/>
+                      <a:ext cx="5272405" cy="3119755"/>
                     </a:xfrm>
                     <a:prstGeom prst="rect">
                       <a:avLst/>
@@ -3224,6 +3286,8 @@
         <w:lastRenderedPageBreak/>
         <w:t>Finally, we commit the changes in GitHub:</w:t>
       </w:r>
+      <w:bookmarkStart w:id="15" w:name="_GoBack"/>
+      <w:bookmarkEnd w:id="15"/>
     </w:p>
     <w:p>
       <w:pPr>
@@ -3304,14 +3368,14 @@
         <w:lastRenderedPageBreak/>
         <w:t xml:space="preserve"> </w:t>
       </w:r>
-      <w:bookmarkStart w:id="15" w:name="_Toc151214350"/>
+      <w:bookmarkStart w:id="16" w:name="_Toc151214350"/>
       <w:r>
         <w:rPr>
           <w:lang w:val="en-GB"/>
         </w:rPr>
         <w:t>BackEnd Installation</w:t>
       </w:r>
-      <w:bookmarkEnd w:id="15"/>
+      <w:bookmarkEnd w:id="16"/>
     </w:p>
     <w:p>
       <w:pPr>
@@ -4433,6 +4497,7 @@
           <w:lang w:val="en-GB"/>
         </w:rPr>
       </w:pPr>
+      <w:proofErr w:type="spellStart"/>
       <w:proofErr w:type="gramStart"/>
       <w:r>
         <w:rPr>
@@ -4442,6 +4507,7 @@
         </w:rPr>
         <w:t>sudo</w:t>
       </w:r>
+      <w:proofErr w:type="spellEnd"/>
       <w:proofErr w:type="gramEnd"/>
       <w:r>
         <w:rPr>
@@ -4569,6 +4635,7 @@
           <w:lang w:val="en-GB"/>
         </w:rPr>
       </w:pPr>
+      <w:proofErr w:type="spellStart"/>
       <w:proofErr w:type="gramStart"/>
       <w:r>
         <w:rPr>
@@ -4578,6 +4645,7 @@
         </w:rPr>
         <w:t>sudo</w:t>
       </w:r>
+      <w:proofErr w:type="spellEnd"/>
       <w:proofErr w:type="gramEnd"/>
       <w:r>
         <w:rPr>
@@ -4815,23 +4883,18 @@
         <w:rPr>
           <w:lang w:val="en-GB"/>
         </w:rPr>
-        <w:t>We start Docker</w:t>
-      </w:r>
-      <w:r>
-        <w:rPr>
-          <w:lang w:val="en-GB"/>
-        </w:rPr>
-        <w:t>:</w:t>
-      </w:r>
-    </w:p>
-    <w:p>
-      <w:pPr>
-        <w:rPr>
-          <w:rFonts w:ascii="Cascadia Code ExtraLight" w:hAnsi="Cascadia Code ExtraLight" w:cs="Cascadia Code ExtraLight"/>
-          <w:i/>
-          <w:lang w:val="en-GB"/>
-        </w:rPr>
-      </w:pPr>
+        <w:t>We start Docker:</w:t>
+      </w:r>
+    </w:p>
+    <w:p>
+      <w:pPr>
+        <w:rPr>
+          <w:rFonts w:ascii="Cascadia Code ExtraLight" w:hAnsi="Cascadia Code ExtraLight" w:cs="Cascadia Code ExtraLight"/>
+          <w:i/>
+          <w:lang w:val="en-GB"/>
+        </w:rPr>
+      </w:pPr>
+      <w:proofErr w:type="spellStart"/>
       <w:proofErr w:type="gramStart"/>
       <w:r>
         <w:rPr>
@@ -4841,6 +4904,7 @@
         </w:rPr>
         <w:t>sudo</w:t>
       </w:r>
+      <w:proofErr w:type="spellEnd"/>
       <w:proofErr w:type="gramEnd"/>
       <w:r>
         <w:rPr>
@@ -4961,6 +5025,7 @@
           <w:lang w:val="en-GB"/>
         </w:rPr>
       </w:pPr>
+      <w:proofErr w:type="spellStart"/>
       <w:proofErr w:type="gramStart"/>
       <w:r>
         <w:rPr>
@@ -4970,6 +5035,7 @@
         </w:rPr>
         <w:t>sudo</w:t>
       </w:r>
+      <w:proofErr w:type="spellEnd"/>
       <w:proofErr w:type="gramEnd"/>
       <w:r>
         <w:rPr>
@@ -5443,23 +5509,18 @@
           <w:lang w:val="en-GB"/>
         </w:rPr>
         <w:lastRenderedPageBreak/>
-        <w:t>We create the Docker image</w:t>
-      </w:r>
-      <w:r>
-        <w:rPr>
-          <w:lang w:val="en-GB"/>
-        </w:rPr>
-        <w:t>:</w:t>
-      </w:r>
-    </w:p>
-    <w:p>
-      <w:pPr>
-        <w:rPr>
-          <w:rFonts w:ascii="Cascadia Code ExtraLight" w:hAnsi="Cascadia Code ExtraLight" w:cs="Cascadia Code ExtraLight"/>
-          <w:i/>
-          <w:lang w:val="en-GB"/>
-        </w:rPr>
-      </w:pPr>
+        <w:t>We create the Docker image:</w:t>
+      </w:r>
+    </w:p>
+    <w:p>
+      <w:pPr>
+        <w:rPr>
+          <w:rFonts w:ascii="Cascadia Code ExtraLight" w:hAnsi="Cascadia Code ExtraLight" w:cs="Cascadia Code ExtraLight"/>
+          <w:i/>
+          <w:lang w:val="en-GB"/>
+        </w:rPr>
+      </w:pPr>
+      <w:proofErr w:type="spellStart"/>
       <w:proofErr w:type="gramStart"/>
       <w:r>
         <w:rPr>
@@ -5469,6 +5530,7 @@
         </w:rPr>
         <w:t>sudo</w:t>
       </w:r>
+      <w:proofErr w:type="spellEnd"/>
       <w:proofErr w:type="gramEnd"/>
       <w:r>
         <w:rPr>
@@ -5523,6 +5585,7 @@
           <w:lang w:val="en-GB"/>
         </w:rPr>
       </w:pPr>
+      <w:proofErr w:type="spellStart"/>
       <w:proofErr w:type="gramStart"/>
       <w:r>
         <w:rPr>
@@ -5532,6 +5595,7 @@
         </w:rPr>
         <w:t>sudo</w:t>
       </w:r>
+      <w:proofErr w:type="spellEnd"/>
       <w:proofErr w:type="gramEnd"/>
       <w:r>
         <w:rPr>
@@ -5654,23 +5718,18 @@
         <w:rPr>
           <w:lang w:val="en-GB"/>
         </w:rPr>
-        <w:t>, forwarding the same port (9090)</w:t>
-      </w:r>
-      <w:r>
-        <w:rPr>
-          <w:lang w:val="en-GB"/>
-        </w:rPr>
-        <w:t>:</w:t>
-      </w:r>
-    </w:p>
-    <w:p>
-      <w:pPr>
-        <w:rPr>
-          <w:rFonts w:ascii="Cascadia Code ExtraLight" w:hAnsi="Cascadia Code ExtraLight" w:cs="Cascadia Code ExtraLight"/>
-          <w:i/>
-          <w:lang w:val="en-GB"/>
-        </w:rPr>
-      </w:pPr>
+        <w:t>, forwarding the same port (9090):</w:t>
+      </w:r>
+    </w:p>
+    <w:p>
+      <w:pPr>
+        <w:rPr>
+          <w:rFonts w:ascii="Cascadia Code ExtraLight" w:hAnsi="Cascadia Code ExtraLight" w:cs="Cascadia Code ExtraLight"/>
+          <w:i/>
+          <w:lang w:val="en-GB"/>
+        </w:rPr>
+      </w:pPr>
+      <w:proofErr w:type="spellStart"/>
       <w:proofErr w:type="gramStart"/>
       <w:r>
         <w:rPr>
@@ -5680,6 +5739,7 @@
         </w:rPr>
         <w:t>sudo</w:t>
       </w:r>
+      <w:proofErr w:type="spellEnd"/>
       <w:proofErr w:type="gramEnd"/>
       <w:r>
         <w:rPr>
@@ -5758,6 +5818,7 @@
           <w:lang w:val="en-GB"/>
         </w:rPr>
       </w:pPr>
+      <w:proofErr w:type="spellStart"/>
       <w:proofErr w:type="gramStart"/>
       <w:r>
         <w:rPr>
@@ -5767,6 +5828,7 @@
         </w:rPr>
         <w:t>sudo</w:t>
       </w:r>
+      <w:proofErr w:type="spellEnd"/>
       <w:proofErr w:type="gramEnd"/>
       <w:r>
         <w:rPr>
@@ -6062,20 +6124,14 @@
         <w:lastRenderedPageBreak/>
         <w:t xml:space="preserve"> </w:t>
       </w:r>
-      <w:bookmarkStart w:id="16" w:name="_Toc151214351"/>
-      <w:r>
-        <w:rPr>
-          <w:lang w:val="en-GB"/>
-        </w:rPr>
-        <w:t>FrontEnd</w:t>
-      </w:r>
-      <w:r>
-        <w:rPr>
-          <w:lang w:val="en-GB"/>
-        </w:rPr>
-        <w:t xml:space="preserve"> Installation</w:t>
-      </w:r>
-      <w:bookmarkEnd w:id="16"/>
+      <w:bookmarkStart w:id="17" w:name="_Toc151214351"/>
+      <w:r>
+        <w:rPr>
+          <w:lang w:val="en-GB"/>
+        </w:rPr>
+        <w:t>FrontEnd Installation</w:t>
+      </w:r>
+      <w:bookmarkEnd w:id="17"/>
     </w:p>
     <w:p>
       <w:pPr>
@@ -6217,8 +6273,6 @@
           <w:lang w:val="en-GB"/>
         </w:rPr>
       </w:pPr>
-      <w:bookmarkStart w:id="17" w:name="_GoBack"/>
-      <w:bookmarkEnd w:id="17"/>
     </w:p>
     <w:p>
       <w:pPr>
@@ -6357,6 +6411,7 @@
         <w:docPartUnique/>
       </w:docPartObj>
     </w:sdtPr>
+    <w:sdtEndPr/>
     <w:sdtContent>
       <w:p>
         <w:pPr>
@@ -6432,7 +6487,7 @@
                                 <w:rPr>
                                   <w:noProof/>
                                 </w:rPr>
-                                <w:t>20</w:t>
+                                <w:t>12</w:t>
                               </w:r>
                               <w:r>
                                 <w:fldChar w:fldCharType="end"/>
@@ -6495,7 +6550,7 @@
                           <w:rPr>
                             <w:noProof/>
                           </w:rPr>
-                          <w:t>20</w:t>
+                          <w:t>12</w:t>
                         </w:r>
                         <w:r>
                           <w:fldChar w:fldCharType="end"/>
@@ -8090,7 +8145,7 @@
 </file>
 
 <file path=customXml/itemProps1.xml><?xml version="1.0" encoding="utf-8"?>
-<ds:datastoreItem xmlns:ds="http://schemas.openxmlformats.org/officeDocument/2006/customXml" ds:itemID="{4FE6B2B8-3F45-4CA6-B4ED-EAFA6074F23B}">
+<ds:datastoreItem xmlns:ds="http://schemas.openxmlformats.org/officeDocument/2006/customXml" ds:itemID="{670805E9-8ED8-4FC8-9BBA-D8EE217BAE4A}">
   <ds:schemaRefs>
     <ds:schemaRef ds:uri="http://schemas.openxmlformats.org/officeDocument/2006/bibliography"/>
   </ds:schemaRefs>

</xml_diff>